<commit_message>
2020-11-25 admin Rest API GET,POST.. 사용
</commit_message>
<xml_diff>
--- a/SpringStudy.docx
+++ b/SpringStudy.docx
@@ -10935,188 +10935,362 @@
       </w:r>
       <w:proofErr w:type="gramStart"/>
       <w:r>
-        <w:t xml:space="preserve">INTERFACES </w:t>
+        <w:t>INTERFACES 를</w:t>
+      </w:r>
+      <w:proofErr w:type="gramEnd"/>
+      <w:r>
+        <w:t xml:space="preserve"> 선택</w:t>
+      </w:r>
+    </w:p>
+    <w:p/>
+    <w:p>
+      <w:pPr>
+        <w:rPr>
+          <w:b/>
+          <w:bCs/>
+        </w:rPr>
+      </w:pPr>
+      <w:r>
+        <w:tab/>
+      </w:r>
+      <w:r>
+        <w:rPr>
+          <w:b/>
+          <w:bCs/>
+        </w:rPr>
+        <w:t xml:space="preserve">CGLIB라는 라이브러리로 내 클래스를 </w:t>
+      </w:r>
+      <w:proofErr w:type="gramStart"/>
+      <w:r>
+        <w:rPr>
+          <w:b/>
+          <w:bCs/>
+        </w:rPr>
+        <w:t>상속 받은</w:t>
+      </w:r>
+      <w:proofErr w:type="gramEnd"/>
+      <w:r>
+        <w:rPr>
+          <w:b/>
+          <w:bCs/>
+        </w:rPr>
+        <w:t xml:space="preserve"> 가짜 프록시 객체를 만들어서 주입한다.</w:t>
+      </w:r>
+    </w:p>
+    <w:p>
+      <w:r>
+        <w:rPr>
+          <w:b/>
+          <w:bCs/>
+        </w:rPr>
+        <w:tab/>
+      </w:r>
+      <w:r>
+        <w:t>가짜 프록시 객체는 요청이 오면 그때 내부에서 진짜 빈을 요청하는 위임 로직이 들어있다.</w:t>
+      </w:r>
+    </w:p>
+    <w:p>
+      <w:pPr>
+        <w:ind w:firstLine="800"/>
+      </w:pPr>
+      <w:r>
+        <w:t xml:space="preserve">가짜 프록시 객체는 내부에 진짜 </w:t>
       </w:r>
       <w:proofErr w:type="spellStart"/>
       <w:r>
-        <w:t>를</w:t>
+        <w:t>myLogger</w:t>
+      </w:r>
+      <w:proofErr w:type="spellEnd"/>
+      <w:r>
+        <w:t>를 찾는 방법을 알고 있다.</w:t>
+      </w:r>
+    </w:p>
+    <w:p>
+      <w:pPr>
+        <w:ind w:firstLine="800"/>
+      </w:pPr>
+    </w:p>
+    <w:p>
+      <w:pPr>
+        <w:ind w:firstLine="800"/>
+      </w:pPr>
+      <w:r>
+        <w:t xml:space="preserve">동작 </w:t>
+      </w:r>
+    </w:p>
+    <w:p>
+      <w:pPr>
+        <w:ind w:left="800"/>
+      </w:pPr>
+      <w:r>
+        <w:t xml:space="preserve"> CGLIB라는 라이브러리로 내 클래스를 </w:t>
+      </w:r>
+      <w:proofErr w:type="gramStart"/>
+      <w:r>
+        <w:t>상속 받은</w:t>
+      </w:r>
+      <w:proofErr w:type="gramEnd"/>
+      <w:r>
+        <w:t xml:space="preserve"> 가짜 프록시 객체를 만들어서 주입한다.</w:t>
+      </w:r>
+    </w:p>
+    <w:p>
+      <w:pPr>
+        <w:ind w:left="800"/>
+      </w:pPr>
+      <w:r>
+        <w:t xml:space="preserve"> 이 가짜 프록시 객체는 실제 요</w:t>
+      </w:r>
+      <w:bookmarkStart w:id="0" w:name="_GoBack"/>
+      <w:bookmarkEnd w:id="0"/>
+      <w:r>
+        <w:t xml:space="preserve">청이 오면 그때 내부에서 실제 빈을 요청하는 위임 로직이 들어있다. </w:t>
+      </w:r>
+    </w:p>
+    <w:p>
+      <w:pPr>
+        <w:ind w:left="800"/>
+        <w:rPr>
+          <w:b/>
+          <w:bCs/>
+        </w:rPr>
+      </w:pPr>
+      <w:r>
+        <w:t xml:space="preserve">가짜 프록시 객체는 실제 request scope와는 관계가 없다. 그냥 가짜이고, 내부에 단순한 위임 로직만 있고, </w:t>
+      </w:r>
+      <w:proofErr w:type="spellStart"/>
+      <w:proofErr w:type="gramStart"/>
+      <w:r>
+        <w:t>싱글톤</w:t>
+      </w:r>
+      <w:proofErr w:type="spellEnd"/>
+      <w:r>
+        <w:t xml:space="preserve"> </w:t>
+      </w:r>
+      <w:proofErr w:type="spellStart"/>
+      <w:r>
+        <w:t>처럼</w:t>
       </w:r>
       <w:proofErr w:type="spellEnd"/>
       <w:proofErr w:type="gramEnd"/>
       <w:r>
-        <w:t xml:space="preserve"> 선택</w:t>
-      </w:r>
-    </w:p>
-    <w:p/>
-    <w:p>
-      <w:pPr>
-        <w:rPr>
-          <w:b/>
-          <w:bCs/>
-        </w:rPr>
-      </w:pPr>
-      <w:r>
-        <w:tab/>
-      </w:r>
-      <w:r>
-        <w:rPr>
-          <w:b/>
-          <w:bCs/>
-        </w:rPr>
-        <w:t xml:space="preserve">CGLIB라는 라이브러리로 내 클래스를 </w:t>
+        <w:t xml:space="preserve"> 동작한다.</w:t>
+      </w:r>
+    </w:p>
+    <w:p>
+      <w:r>
+        <w:tab/>
+      </w:r>
+      <w:r>
+        <w:rPr>
+          <w:rFonts w:hint="eastAsia"/>
+        </w:rPr>
+        <w:t>특징</w:t>
+      </w:r>
+    </w:p>
+    <w:p>
+      <w:pPr>
+        <w:ind w:firstLine="800"/>
+      </w:pPr>
+      <w:r>
+        <w:rPr>
+          <w:rFonts w:hint="eastAsia"/>
+        </w:rPr>
+        <w:t>진짜 객체 조회를 꼭 필요한 시점까지 지연처리 한다는 점이다.</w:t>
+      </w:r>
+    </w:p>
+    <w:p>
+      <w:r>
+        <w:rPr>
+          <w:rFonts w:hint="eastAsia"/>
+        </w:rPr>
+        <w:t>2</w:t>
+      </w:r>
+      <w:r>
+        <w:t>020-11-25</w:t>
+      </w:r>
+    </w:p>
+    <w:p>
+      <w:pPr>
+        <w:rPr>
+          <w:rFonts w:hint="eastAsia"/>
+          <w:sz w:val="30"/>
+          <w:szCs w:val="32"/>
+        </w:rPr>
+      </w:pPr>
+      <w:r>
+        <w:rPr>
+          <w:rFonts w:hint="eastAsia"/>
+          <w:sz w:val="30"/>
+          <w:szCs w:val="32"/>
+        </w:rPr>
+        <w:t xml:space="preserve">실습 </w:t>
       </w:r>
       <w:proofErr w:type="gramStart"/>
       <w:r>
         <w:rPr>
-          <w:b/>
-          <w:bCs/>
-        </w:rPr>
-        <w:t>상속 받은</w:t>
+          <w:rFonts w:hint="eastAsia"/>
+          <w:sz w:val="30"/>
+          <w:szCs w:val="32"/>
+        </w:rPr>
+        <w:t>중  메모</w:t>
       </w:r>
       <w:proofErr w:type="gramEnd"/>
-      <w:r>
-        <w:rPr>
-          <w:b/>
-          <w:bCs/>
-        </w:rPr>
-        <w:t xml:space="preserve"> 가짜 프록시 객체를 만들어서 주입한다.</w:t>
-      </w:r>
-    </w:p>
-    <w:p>
-      <w:r>
-        <w:rPr>
-          <w:b/>
-          <w:bCs/>
-        </w:rPr>
-        <w:tab/>
-      </w:r>
-      <w:r>
-        <w:t>가짜 프록시 객체는 요청이 오면 그때 내부에서 진짜 빈을 요청하는 위임 로직이 들어있다.</w:t>
-      </w:r>
     </w:p>
     <w:p>
       <w:pPr>
         <w:ind w:firstLine="800"/>
-      </w:pPr>
-      <w:r>
-        <w:t xml:space="preserve">가짜 프록시 객체는 내부에 진짜 </w:t>
+        <w:rPr>
+          <w:sz w:val="30"/>
+          <w:szCs w:val="32"/>
+        </w:rPr>
+      </w:pPr>
+      <w:r>
+        <w:rPr>
+          <w:sz w:val="30"/>
+          <w:szCs w:val="32"/>
+        </w:rPr>
+        <w:t xml:space="preserve">Spring </w:t>
+      </w:r>
+      <w:r>
+        <w:rPr>
+          <w:rFonts w:hint="eastAsia"/>
+          <w:sz w:val="30"/>
+          <w:szCs w:val="32"/>
+        </w:rPr>
+        <w:t xml:space="preserve">객체 </w:t>
+      </w:r>
+      <w:r>
+        <w:rPr>
+          <w:sz w:val="30"/>
+          <w:szCs w:val="32"/>
+        </w:rPr>
+        <w:t>retur</w:t>
+      </w:r>
+      <w:r>
+        <w:rPr>
+          <w:rFonts w:hint="eastAsia"/>
+          <w:sz w:val="30"/>
+          <w:szCs w:val="32"/>
+        </w:rPr>
+        <w:t>n</w:t>
+      </w:r>
+    </w:p>
+    <w:p>
+      <w:pPr>
+        <w:rPr>
+          <w:sz w:val="10"/>
+          <w:szCs w:val="12"/>
+        </w:rPr>
+      </w:pPr>
+      <w:r>
+        <w:rPr>
+          <w:sz w:val="30"/>
+          <w:szCs w:val="32"/>
+        </w:rPr>
+        <w:tab/>
+      </w:r>
+      <w:r>
+        <w:rPr>
+          <w:sz w:val="30"/>
+          <w:szCs w:val="32"/>
+        </w:rPr>
+        <w:tab/>
+      </w:r>
+      <w:r>
+        <w:rPr>
+          <w:rFonts w:hint="eastAsia"/>
+        </w:rPr>
+        <w:t xml:space="preserve">스프링 부트에서 </w:t>
+      </w:r>
+      <w:r>
+        <w:t xml:space="preserve">Jackson </w:t>
+      </w:r>
+      <w:r>
+        <w:rPr>
+          <w:rFonts w:hint="eastAsia"/>
+        </w:rPr>
+        <w:t xml:space="preserve">라이브러리를 통해서 객체를 </w:t>
+      </w:r>
+      <w:r>
+        <w:t xml:space="preserve">return </w:t>
       </w:r>
       <w:proofErr w:type="spellStart"/>
       <w:r>
-        <w:t>myLogger</w:t>
+        <w:rPr>
+          <w:rFonts w:hint="eastAsia"/>
+        </w:rPr>
+        <w:t>할때</w:t>
       </w:r>
       <w:proofErr w:type="spellEnd"/>
       <w:r>
-        <w:t>를 찾는 방법을 알고 있다.</w:t>
-      </w:r>
-    </w:p>
-    <w:p>
-      <w:pPr>
-        <w:ind w:firstLine="800"/>
-      </w:pPr>
-    </w:p>
-    <w:p>
-      <w:pPr>
-        <w:ind w:firstLine="800"/>
-      </w:pPr>
-      <w:r>
-        <w:t xml:space="preserve">동작 </w:t>
-      </w:r>
-    </w:p>
-    <w:p>
-      <w:pPr>
-        <w:ind w:left="800"/>
-      </w:pPr>
-      <w:r>
-        <w:t xml:space="preserve"> CGLIB라는 라이브러리로 내 클래스를 </w:t>
-      </w:r>
-      <w:proofErr w:type="gramStart"/>
-      <w:r>
-        <w:t>상속 받은</w:t>
-      </w:r>
-      <w:proofErr w:type="gramEnd"/>
-      <w:r>
-        <w:t xml:space="preserve"> 가짜 프록시 객체를 만들어서 주입한다.</w:t>
-      </w:r>
-    </w:p>
-    <w:p>
-      <w:pPr>
-        <w:ind w:left="800"/>
-      </w:pPr>
-      <w:r>
-        <w:t xml:space="preserve"> 이 가짜 프록시 객체는 실제 요청이 오면 그때 내부에서 실제 빈을 요청하는 위임 로직이 들어있다. </w:t>
-      </w:r>
-    </w:p>
-    <w:p>
-      <w:pPr>
-        <w:ind w:left="800"/>
-        <w:rPr>
-          <w:rFonts w:hint="eastAsia"/>
-          <w:b/>
-          <w:bCs/>
-        </w:rPr>
-      </w:pPr>
-      <w:r>
-        <w:t xml:space="preserve">가짜 프록시 객체는 실제 request scope와는 관계가 없다. 그냥 가짜이고, 내부에 단순한 위임 로직만 있고, </w:t>
-      </w:r>
-      <w:proofErr w:type="spellStart"/>
-      <w:proofErr w:type="gramStart"/>
-      <w:r>
-        <w:t>싱글톤</w:t>
-      </w:r>
-      <w:proofErr w:type="spellEnd"/>
-      <w:r>
-        <w:t xml:space="preserve"> </w:t>
-      </w:r>
-      <w:proofErr w:type="spellStart"/>
-      <w:r>
-        <w:t>처럼</w:t>
-      </w:r>
-      <w:proofErr w:type="spellEnd"/>
-      <w:proofErr w:type="gramEnd"/>
-      <w:r>
-        <w:t xml:space="preserve"> 동작한다.</w:t>
-      </w:r>
-    </w:p>
-    <w:p>
-      <w:r>
-        <w:tab/>
-      </w:r>
-      <w:r>
-        <w:rPr>
-          <w:rFonts w:hint="eastAsia"/>
-        </w:rPr>
-        <w:t>특징</w:t>
-      </w:r>
-    </w:p>
-    <w:p>
-      <w:pPr>
-        <w:ind w:firstLine="800"/>
-      </w:pPr>
-      <w:r>
-        <w:rPr>
-          <w:rFonts w:hint="eastAsia"/>
-        </w:rPr>
-        <w:t>진짜 객체 조회를 꼭 필요한 시점까지 지연처리 한다는 점이다.</w:t>
-      </w:r>
-    </w:p>
-    <w:p>
-      <w:pPr>
-        <w:ind w:firstLine="800"/>
-        <w:rPr>
-          <w:rFonts w:hint="eastAsia"/>
-          <w:bCs/>
-          <w:sz w:val="30"/>
-          <w:szCs w:val="32"/>
-        </w:rPr>
-      </w:pPr>
-      <w:bookmarkStart w:id="0" w:name="_GoBack"/>
-      <w:bookmarkEnd w:id="0"/>
-    </w:p>
-    <w:p>
-      <w:pPr>
-        <w:rPr>
-          <w:rFonts w:hint="eastAsia"/>
+        <w:rPr>
+          <w:rFonts w:hint="eastAsia"/>
+        </w:rPr>
+        <w:t xml:space="preserve"> </w:t>
+      </w:r>
+      <w:r>
+        <w:t>Json</w:t>
+      </w:r>
+      <w:r>
+        <w:rPr>
+          <w:rFonts w:hint="eastAsia"/>
+        </w:rPr>
+        <w:t>형태로 반환한다.</w:t>
+      </w:r>
+      <w:r>
+        <w:t xml:space="preserve"> </w:t>
+      </w:r>
+      <w:r>
+        <w:rPr>
+          <w:sz w:val="10"/>
+          <w:szCs w:val="12"/>
+        </w:rPr>
+        <w:t xml:space="preserve"> </w:t>
+      </w:r>
+    </w:p>
+    <w:p>
+      <w:pPr>
+        <w:rPr>
+          <w:sz w:val="30"/>
+          <w:szCs w:val="32"/>
+        </w:rPr>
+      </w:pPr>
+      <w:r>
+        <w:rPr>
+          <w:sz w:val="10"/>
+          <w:szCs w:val="12"/>
+        </w:rPr>
+        <w:tab/>
+      </w:r>
+      <w:r>
+        <w:rPr>
+          <w:rFonts w:hint="eastAsia"/>
+          <w:sz w:val="30"/>
+          <w:szCs w:val="32"/>
+        </w:rPr>
+        <w:t>주소가 겹치게 되면 오류가 난다.</w:t>
+      </w:r>
+    </w:p>
+    <w:p>
+      <w:pPr>
+        <w:rPr>
+          <w:rFonts w:hint="eastAsia"/>
+          <w:sz w:val="30"/>
+          <w:szCs w:val="32"/>
+        </w:rPr>
+      </w:pPr>
+      <w:r>
+        <w:rPr>
+          <w:sz w:val="30"/>
+          <w:szCs w:val="32"/>
+        </w:rPr>
+        <w:tab/>
+      </w:r>
+    </w:p>
+    <w:p>
+      <w:pPr>
+        <w:rPr>
           <w:bCs/>
           <w:sz w:val="30"/>
           <w:szCs w:val="32"/>
@@ -11257,7 +11431,7 @@
     <w:lsdException w:name="HTML Sample" w:semiHidden="1" w:uiPriority="99" w:unhideWhenUsed="1"/>
     <w:lsdException w:name="HTML Typewriter" w:semiHidden="1" w:uiPriority="99" w:unhideWhenUsed="1"/>
     <w:lsdException w:name="HTML Variable" w:semiHidden="1" w:uiPriority="99" w:unhideWhenUsed="1"/>
-    <w:lsdException w:name="Normal Table" w:uiPriority="99"/>
+    <w:lsdException w:name="Normal Table" w:semiHidden="1" w:uiPriority="99" w:unhideWhenUsed="1"/>
     <w:lsdException w:name="annotation subject" w:semiHidden="1" w:uiPriority="99" w:unhideWhenUsed="1"/>
     <w:lsdException w:name="No List" w:semiHidden="1" w:uiPriority="99" w:unhideWhenUsed="1"/>
     <w:lsdException w:name="Outline List 1" w:semiHidden="1" w:uiPriority="99" w:unhideWhenUsed="1"/>
@@ -11300,11 +11474,11 @@
     <w:lsdException w:name="Table Contemporary" w:semiHidden="1" w:uiPriority="99" w:unhideWhenUsed="1"/>
     <w:lsdException w:name="Table Elegant" w:semiHidden="1" w:uiPriority="99" w:unhideWhenUsed="1"/>
     <w:lsdException w:name="Table Professional" w:semiHidden="1" w:uiPriority="99" w:unhideWhenUsed="1"/>
-    <w:lsdException w:name="Table Subtle 1" w:uiPriority="99"/>
+    <w:lsdException w:name="Table Subtle 1" w:semiHidden="1" w:uiPriority="99" w:unhideWhenUsed="1"/>
     <w:lsdException w:name="Table Subtle 2" w:semiHidden="1" w:uiPriority="99" w:unhideWhenUsed="1"/>
     <w:lsdException w:name="Table Web 1" w:semiHidden="1" w:uiPriority="99" w:unhideWhenUsed="1"/>
-    <w:lsdException w:name="Table Web 2" w:uiPriority="99"/>
-    <w:lsdException w:name="Table Web 3" w:uiPriority="99"/>
+    <w:lsdException w:name="Table Web 2" w:semiHidden="1" w:uiPriority="99" w:unhideWhenUsed="1"/>
+    <w:lsdException w:name="Table Web 3" w:semiHidden="1" w:uiPriority="99" w:unhideWhenUsed="1"/>
     <w:lsdException w:name="Balloon Text" w:semiHidden="1" w:uiPriority="99" w:unhideWhenUsed="1"/>
     <w:lsdException w:name="Table Grid" w:uiPriority="87"/>
     <w:lsdException w:name="Table Theme" w:semiHidden="1" w:uiPriority="99" w:unhideWhenUsed="1"/>
@@ -11325,7 +11499,10 @@
     <w:lsdException w:name="Colorful List"/>
     <w:lsdException w:name="Colorful Grid"/>
     <w:lsdException w:name="Light Shading Accent 1"/>
+    <w:lsdException w:name="Light List Accent 1"/>
+    <w:lsdException w:name="Light Grid Accent 1"/>
     <w:lsdException w:name="Medium Shading 1 Accent 1" w:uiPriority="99"/>
+    <w:lsdException w:name="Medium Shading 2 Accent 1"/>
     <w:lsdException w:name="Medium List 1 Accent 1"/>
     <w:lsdException w:name="Revision" w:semiHidden="1" w:uiPriority="99"/>
     <w:lsdException w:name="List Paragraph" w:uiPriority="82" w:qFormat="1"/>
@@ -11404,6 +11581,11 @@
     <w:lsdException w:name="Medium List 2 Accent 6"/>
     <w:lsdException w:name="Medium Grid 1 Accent 6"/>
     <w:lsdException w:name="Medium Grid 2 Accent 6"/>
+    <w:lsdException w:name="Medium Grid 3 Accent 6"/>
+    <w:lsdException w:name="Dark List Accent 6"/>
+    <w:lsdException w:name="Colorful Shading Accent 6"/>
+    <w:lsdException w:name="Colorful List Accent 6"/>
+    <w:lsdException w:name="Colorful Grid Accent 6"/>
     <w:lsdException w:name="Subtle Emphasis" w:uiPriority="37" w:qFormat="1"/>
     <w:lsdException w:name="Intense Emphasis" w:uiPriority="51" w:qFormat="1"/>
     <w:lsdException w:name="Subtle Reference" w:uiPriority="73" w:qFormat="1"/>

</xml_diff>

<commit_message>
2020-11-26 JPA 실습 진행
</commit_message>
<xml_diff>
--- a/SpringStudy.docx
+++ b/SpringStudy.docx
@@ -11039,243 +11039,1043 @@
         <w:ind w:left="800"/>
       </w:pPr>
       <w:r>
-        <w:t xml:space="preserve"> 이 가짜 프록시 객체는 실제 요</w:t>
+        <w:t xml:space="preserve"> 이 가짜 프록시 객체는 실제 요청이 오면 그때 내부에서 실제 빈을 요청하는 위임 로직이 들어있다. </w:t>
+      </w:r>
+    </w:p>
+    <w:p>
+      <w:pPr>
+        <w:ind w:left="800"/>
+        <w:rPr>
+          <w:b/>
+          <w:bCs/>
+        </w:rPr>
+      </w:pPr>
+      <w:r>
+        <w:t xml:space="preserve">가짜 프록시 객체는 실제 request scope와는 관계가 없다. 그냥 가짜이고, 내부에 단순한 위임 로직만 있고, </w:t>
+      </w:r>
+      <w:proofErr w:type="spellStart"/>
+      <w:proofErr w:type="gramStart"/>
+      <w:r>
+        <w:t>싱글톤</w:t>
+      </w:r>
+      <w:proofErr w:type="spellEnd"/>
+      <w:r>
+        <w:t xml:space="preserve"> </w:t>
+      </w:r>
+      <w:proofErr w:type="spellStart"/>
+      <w:r>
+        <w:t>처럼</w:t>
+      </w:r>
+      <w:proofErr w:type="spellEnd"/>
+      <w:proofErr w:type="gramEnd"/>
+      <w:r>
+        <w:t xml:space="preserve"> 동작한다.</w:t>
+      </w:r>
+    </w:p>
+    <w:p>
+      <w:r>
+        <w:tab/>
+      </w:r>
+      <w:r>
+        <w:rPr>
+          <w:rFonts w:hint="eastAsia"/>
+        </w:rPr>
+        <w:t>특징</w:t>
+      </w:r>
+    </w:p>
+    <w:p>
+      <w:pPr>
+        <w:ind w:firstLine="800"/>
+      </w:pPr>
+      <w:r>
+        <w:rPr>
+          <w:rFonts w:hint="eastAsia"/>
+        </w:rPr>
+        <w:t>진짜 객체 조회를 꼭 필요한 시점까지 지연처리 한다는 점이다.</w:t>
+      </w:r>
+    </w:p>
+    <w:p>
+      <w:r>
+        <w:rPr>
+          <w:rFonts w:hint="eastAsia"/>
+        </w:rPr>
+        <w:t>2</w:t>
+      </w:r>
+      <w:r>
+        <w:t>020-11-25</w:t>
+      </w:r>
+    </w:p>
+    <w:p>
+      <w:pPr>
+        <w:rPr>
+          <w:sz w:val="30"/>
+          <w:szCs w:val="32"/>
+        </w:rPr>
+      </w:pPr>
+      <w:r>
+        <w:rPr>
+          <w:rFonts w:hint="eastAsia"/>
+          <w:sz w:val="30"/>
+          <w:szCs w:val="32"/>
+        </w:rPr>
+        <w:t xml:space="preserve">실습 </w:t>
+      </w:r>
+      <w:proofErr w:type="gramStart"/>
+      <w:r>
+        <w:rPr>
+          <w:rFonts w:hint="eastAsia"/>
+          <w:sz w:val="30"/>
+          <w:szCs w:val="32"/>
+        </w:rPr>
+        <w:t>중  메모</w:t>
+      </w:r>
+      <w:proofErr w:type="gramEnd"/>
+    </w:p>
+    <w:p>
+      <w:pPr>
+        <w:ind w:firstLine="800"/>
+        <w:rPr>
+          <w:sz w:val="30"/>
+          <w:szCs w:val="32"/>
+        </w:rPr>
+      </w:pPr>
+      <w:r>
+        <w:rPr>
+          <w:sz w:val="30"/>
+          <w:szCs w:val="32"/>
+        </w:rPr>
+        <w:t xml:space="preserve">Spring </w:t>
+      </w:r>
+      <w:r>
+        <w:rPr>
+          <w:rFonts w:hint="eastAsia"/>
+          <w:sz w:val="30"/>
+          <w:szCs w:val="32"/>
+        </w:rPr>
+        <w:t xml:space="preserve">객체 </w:t>
+      </w:r>
+      <w:r>
+        <w:rPr>
+          <w:sz w:val="30"/>
+          <w:szCs w:val="32"/>
+        </w:rPr>
+        <w:t>retur</w:t>
+      </w:r>
+      <w:r>
+        <w:rPr>
+          <w:rFonts w:hint="eastAsia"/>
+          <w:sz w:val="30"/>
+          <w:szCs w:val="32"/>
+        </w:rPr>
+        <w:t>n</w:t>
+      </w:r>
+    </w:p>
+    <w:p>
+      <w:pPr>
+        <w:rPr>
+          <w:sz w:val="10"/>
+          <w:szCs w:val="12"/>
+        </w:rPr>
+      </w:pPr>
+      <w:r>
+        <w:rPr>
+          <w:sz w:val="30"/>
+          <w:szCs w:val="32"/>
+        </w:rPr>
+        <w:tab/>
+      </w:r>
+      <w:r>
+        <w:rPr>
+          <w:sz w:val="30"/>
+          <w:szCs w:val="32"/>
+        </w:rPr>
+        <w:tab/>
+      </w:r>
+      <w:r>
+        <w:rPr>
+          <w:rFonts w:hint="eastAsia"/>
+        </w:rPr>
+        <w:t xml:space="preserve">스프링 부트에서 </w:t>
+      </w:r>
+      <w:r>
+        <w:t xml:space="preserve">Jackson </w:t>
+      </w:r>
+      <w:r>
+        <w:rPr>
+          <w:rFonts w:hint="eastAsia"/>
+        </w:rPr>
+        <w:t xml:space="preserve">라이브러리를 통해서 객체를 </w:t>
+      </w:r>
+      <w:r>
+        <w:t xml:space="preserve">return </w:t>
+      </w:r>
+      <w:proofErr w:type="spellStart"/>
+      <w:r>
+        <w:rPr>
+          <w:rFonts w:hint="eastAsia"/>
+        </w:rPr>
+        <w:t>할때</w:t>
+      </w:r>
+      <w:proofErr w:type="spellEnd"/>
+      <w:r>
+        <w:rPr>
+          <w:rFonts w:hint="eastAsia"/>
+        </w:rPr>
+        <w:t xml:space="preserve"> </w:t>
+      </w:r>
+      <w:r>
+        <w:t>Json</w:t>
+      </w:r>
+      <w:r>
+        <w:rPr>
+          <w:rFonts w:hint="eastAsia"/>
+        </w:rPr>
+        <w:t>형태로 반환한다.</w:t>
+      </w:r>
+      <w:r>
+        <w:t xml:space="preserve"> </w:t>
+      </w:r>
+      <w:r>
+        <w:rPr>
+          <w:sz w:val="10"/>
+          <w:szCs w:val="12"/>
+        </w:rPr>
+        <w:t xml:space="preserve"> </w:t>
+      </w:r>
+    </w:p>
+    <w:p>
+      <w:pPr>
+        <w:rPr>
+          <w:sz w:val="30"/>
+          <w:szCs w:val="32"/>
+        </w:rPr>
+      </w:pPr>
+      <w:r>
+        <w:rPr>
+          <w:sz w:val="10"/>
+          <w:szCs w:val="12"/>
+        </w:rPr>
+        <w:tab/>
+      </w:r>
+      <w:r>
+        <w:rPr>
+          <w:rFonts w:hint="eastAsia"/>
+          <w:sz w:val="30"/>
+          <w:szCs w:val="32"/>
+        </w:rPr>
+        <w:t>주소가 겹치게 되면 오류가 난다.</w:t>
       </w:r>
       <w:bookmarkStart w:id="0" w:name="_GoBack"/>
       <w:bookmarkEnd w:id="0"/>
-      <w:r>
-        <w:t xml:space="preserve">청이 오면 그때 내부에서 실제 빈을 요청하는 위임 로직이 들어있다. </w:t>
-      </w:r>
-    </w:p>
-    <w:p>
-      <w:pPr>
-        <w:ind w:left="800"/>
-        <w:rPr>
-          <w:b/>
-          <w:bCs/>
-        </w:rPr>
-      </w:pPr>
-      <w:r>
-        <w:t xml:space="preserve">가짜 프록시 객체는 실제 request scope와는 관계가 없다. 그냥 가짜이고, 내부에 단순한 위임 로직만 있고, </w:t>
+    </w:p>
+    <w:p>
+      <w:pPr>
+        <w:rPr>
+          <w:sz w:val="30"/>
+          <w:szCs w:val="32"/>
+        </w:rPr>
+      </w:pPr>
+      <w:r>
+        <w:rPr>
+          <w:sz w:val="30"/>
+          <w:szCs w:val="32"/>
+        </w:rPr>
+        <w:tab/>
+      </w:r>
+    </w:p>
+    <w:p>
+      <w:pPr>
+        <w:rPr>
+          <w:sz w:val="30"/>
+          <w:szCs w:val="32"/>
+        </w:rPr>
+      </w:pPr>
+      <w:r>
+        <w:rPr>
+          <w:sz w:val="30"/>
+          <w:szCs w:val="32"/>
+        </w:rPr>
+        <w:tab/>
+        <w:t xml:space="preserve">JPA </w:t>
+      </w:r>
+    </w:p>
+    <w:p>
+      <w:pPr>
+        <w:ind w:left="1600" w:firstLine="5"/>
+        <w:rPr>
+          <w:sz w:val="30"/>
+          <w:szCs w:val="32"/>
+        </w:rPr>
+      </w:pPr>
+      <w:r>
+        <w:rPr>
+          <w:sz w:val="30"/>
+          <w:szCs w:val="32"/>
+        </w:rPr>
+        <w:t>ORM(Object Relational Mappin</w:t>
+      </w:r>
+      <w:proofErr w:type="gramStart"/>
+      <w:r>
+        <w:rPr>
+          <w:sz w:val="30"/>
+          <w:szCs w:val="32"/>
+        </w:rPr>
+        <w:t xml:space="preserve">) </w:t>
+      </w:r>
+      <w:r>
+        <w:rPr>
+          <w:rFonts w:hint="eastAsia"/>
+          <w:sz w:val="30"/>
+          <w:szCs w:val="32"/>
+        </w:rPr>
+        <w:t>으로</w:t>
+      </w:r>
+      <w:proofErr w:type="gramEnd"/>
+      <w:r>
+        <w:rPr>
+          <w:rFonts w:hint="eastAsia"/>
+          <w:sz w:val="30"/>
+          <w:szCs w:val="32"/>
+        </w:rPr>
+        <w:t xml:space="preserve"> </w:t>
+      </w:r>
+      <w:r>
+        <w:rPr>
+          <w:sz w:val="30"/>
+          <w:szCs w:val="32"/>
+        </w:rPr>
+        <w:t xml:space="preserve">RDB </w:t>
+      </w:r>
+      <w:r>
+        <w:rPr>
+          <w:rFonts w:hint="eastAsia"/>
+          <w:sz w:val="30"/>
+          <w:szCs w:val="32"/>
+        </w:rPr>
+        <w:t>데이터 베이스의 정보를 객체지향으로 손쉽게 활용할 수 있도록 도와주는 도구이다.</w:t>
+      </w:r>
+    </w:p>
+    <w:p>
+      <w:pPr>
+        <w:ind w:left="1600" w:firstLine="5"/>
+        <w:rPr>
+          <w:sz w:val="30"/>
+          <w:szCs w:val="32"/>
+        </w:rPr>
+      </w:pPr>
+      <w:r>
+        <w:rPr>
+          <w:noProof/>
+        </w:rPr>
+        <w:drawing>
+          <wp:inline distT="0" distB="0" distL="0" distR="0" wp14:anchorId="780E2BB6" wp14:editId="5090011B">
+            <wp:extent cx="10677525" cy="3990975"/>
+            <wp:effectExtent l="0" t="0" r="9525" b="9525"/>
+            <wp:docPr id="1" name="그림 1"/>
+            <wp:cNvGraphicFramePr>
+              <a:graphicFrameLocks xmlns:a="http://schemas.openxmlformats.org/drawingml/2006/main" noChangeAspect="1"/>
+            </wp:cNvGraphicFramePr>
+            <a:graphic xmlns:a="http://schemas.openxmlformats.org/drawingml/2006/main">
+              <a:graphicData uri="http://schemas.openxmlformats.org/drawingml/2006/picture">
+                <pic:pic xmlns:pic="http://schemas.openxmlformats.org/drawingml/2006/picture">
+                  <pic:nvPicPr>
+                    <pic:cNvPr id="1" name=""/>
+                    <pic:cNvPicPr/>
+                  </pic:nvPicPr>
+                  <pic:blipFill>
+                    <a:blip r:embed="rId4"/>
+                    <a:stretch>
+                      <a:fillRect/>
+                    </a:stretch>
+                  </pic:blipFill>
+                  <pic:spPr>
+                    <a:xfrm>
+                      <a:off x="0" y="0"/>
+                      <a:ext cx="10677525" cy="3990975"/>
+                    </a:xfrm>
+                    <a:prstGeom prst="rect">
+                      <a:avLst/>
+                    </a:prstGeom>
+                  </pic:spPr>
+                </pic:pic>
+              </a:graphicData>
+            </a:graphic>
+          </wp:inline>
+        </w:drawing>
+      </w:r>
+    </w:p>
+    <w:p>
+      <w:pPr>
+        <w:rPr>
+          <w:sz w:val="30"/>
+          <w:szCs w:val="32"/>
+        </w:rPr>
+      </w:pPr>
+      <w:r>
+        <w:rPr>
+          <w:sz w:val="30"/>
+          <w:szCs w:val="32"/>
+        </w:rPr>
+        <w:tab/>
+        <w:t xml:space="preserve"> </w:t>
+      </w:r>
+      <w:proofErr w:type="spellStart"/>
+      <w:r>
+        <w:rPr>
+          <w:rFonts w:hint="eastAsia"/>
+          <w:sz w:val="30"/>
+          <w:szCs w:val="32"/>
+        </w:rPr>
+        <w:t>E</w:t>
+      </w:r>
+      <w:r>
+        <w:rPr>
+          <w:sz w:val="30"/>
+          <w:szCs w:val="32"/>
+        </w:rPr>
+        <w:t>ntitiy</w:t>
+      </w:r>
+      <w:proofErr w:type="spellEnd"/>
+    </w:p>
+    <w:p>
+      <w:pPr>
+        <w:ind w:left="1605"/>
+        <w:rPr>
+          <w:sz w:val="30"/>
+          <w:szCs w:val="32"/>
+        </w:rPr>
+      </w:pPr>
+      <w:r>
+        <w:rPr>
+          <w:rFonts w:hint="eastAsia"/>
+          <w:sz w:val="30"/>
+          <w:szCs w:val="32"/>
+        </w:rPr>
+        <w:t>C</w:t>
+      </w:r>
+      <w:r>
+        <w:rPr>
+          <w:sz w:val="30"/>
+          <w:szCs w:val="32"/>
+        </w:rPr>
+        <w:t xml:space="preserve">amel </w:t>
+      </w:r>
+      <w:proofErr w:type="gramStart"/>
+      <w:r>
+        <w:rPr>
+          <w:sz w:val="30"/>
+          <w:szCs w:val="32"/>
+        </w:rPr>
+        <w:t>Case :</w:t>
+      </w:r>
+      <w:proofErr w:type="gramEnd"/>
+      <w:r>
+        <w:rPr>
+          <w:sz w:val="30"/>
+          <w:szCs w:val="32"/>
+        </w:rPr>
+        <w:t xml:space="preserve"> </w:t>
+      </w:r>
+      <w:r>
+        <w:rPr>
+          <w:rFonts w:hint="eastAsia"/>
+          <w:sz w:val="30"/>
+          <w:szCs w:val="32"/>
+        </w:rPr>
+        <w:t xml:space="preserve">단어를 표기할 때 </w:t>
+      </w:r>
+      <w:proofErr w:type="spellStart"/>
+      <w:r>
+        <w:rPr>
+          <w:rFonts w:hint="eastAsia"/>
+          <w:sz w:val="30"/>
+          <w:szCs w:val="32"/>
+        </w:rPr>
+        <w:t>첫문자는</w:t>
+      </w:r>
+      <w:proofErr w:type="spellEnd"/>
+      <w:r>
+        <w:rPr>
+          <w:rFonts w:hint="eastAsia"/>
+          <w:sz w:val="30"/>
+          <w:szCs w:val="32"/>
+        </w:rPr>
+        <w:t xml:space="preserve"> 소문자로 시작하며 띄어쓰기 대신(대문자로)로 단어를 구분 </w:t>
+      </w:r>
+      <w:r>
+        <w:rPr>
+          <w:sz w:val="30"/>
+          <w:szCs w:val="32"/>
+        </w:rPr>
+        <w:t xml:space="preserve">java의 </w:t>
+      </w:r>
+      <w:r>
+        <w:rPr>
+          <w:rFonts w:hint="eastAsia"/>
+          <w:sz w:val="30"/>
+          <w:szCs w:val="32"/>
+        </w:rPr>
+        <w:t xml:space="preserve">변수를 선언할 때 </w:t>
+      </w:r>
+      <w:r>
+        <w:rPr>
+          <w:sz w:val="30"/>
+          <w:szCs w:val="32"/>
+        </w:rPr>
+        <w:t>camelCase</w:t>
+      </w:r>
+      <w:r>
+        <w:rPr>
+          <w:rFonts w:hint="eastAsia"/>
+          <w:sz w:val="30"/>
+          <w:szCs w:val="32"/>
+        </w:rPr>
+        <w:t>로 선언한다.</w:t>
+      </w:r>
+    </w:p>
+    <w:p>
+      <w:pPr>
+        <w:rPr>
+          <w:sz w:val="30"/>
+          <w:szCs w:val="32"/>
+        </w:rPr>
+      </w:pPr>
+      <w:r>
+        <w:rPr>
+          <w:sz w:val="30"/>
+          <w:szCs w:val="32"/>
+        </w:rPr>
+        <w:tab/>
+      </w:r>
+      <w:r>
+        <w:rPr>
+          <w:sz w:val="30"/>
+          <w:szCs w:val="32"/>
+        </w:rPr>
+        <w:tab/>
+        <w:t xml:space="preserve">Snake </w:t>
+      </w:r>
+      <w:proofErr w:type="gramStart"/>
+      <w:r>
+        <w:rPr>
+          <w:sz w:val="30"/>
+          <w:szCs w:val="32"/>
+        </w:rPr>
+        <w:t>Case :</w:t>
+      </w:r>
+      <w:proofErr w:type="gramEnd"/>
+      <w:r>
+        <w:rPr>
+          <w:sz w:val="30"/>
+          <w:szCs w:val="32"/>
+        </w:rPr>
+        <w:t xml:space="preserve"> </w:t>
+      </w:r>
+      <w:r>
+        <w:rPr>
+          <w:rFonts w:hint="eastAsia"/>
+          <w:sz w:val="30"/>
+          <w:szCs w:val="32"/>
+        </w:rPr>
+        <w:t xml:space="preserve">단어를 표기할 때 모두 소문자로 표기하며 </w:t>
+      </w:r>
+      <w:r>
+        <w:rPr>
+          <w:sz w:val="30"/>
+          <w:szCs w:val="32"/>
+        </w:rPr>
+        <w:t xml:space="preserve">, </w:t>
+      </w:r>
+      <w:r>
+        <w:rPr>
+          <w:rFonts w:hint="eastAsia"/>
+          <w:sz w:val="30"/>
+          <w:szCs w:val="32"/>
+        </w:rPr>
+        <w:t>띄어쓰기 대신(</w:t>
+      </w:r>
+      <w:r>
+        <w:rPr>
+          <w:sz w:val="30"/>
+          <w:szCs w:val="32"/>
+        </w:rPr>
+        <w:t>_)</w:t>
+      </w:r>
+      <w:r>
+        <w:rPr>
+          <w:rFonts w:hint="eastAsia"/>
+          <w:sz w:val="30"/>
+          <w:szCs w:val="32"/>
+        </w:rPr>
+        <w:t xml:space="preserve">로 표기 </w:t>
+      </w:r>
+      <w:r>
+        <w:rPr>
+          <w:sz w:val="30"/>
+          <w:szCs w:val="32"/>
+        </w:rPr>
+        <w:t xml:space="preserve">DB </w:t>
+      </w:r>
+      <w:r>
+        <w:rPr>
+          <w:rFonts w:hint="eastAsia"/>
+          <w:sz w:val="30"/>
+          <w:szCs w:val="32"/>
+        </w:rPr>
+        <w:t>컬럼에 사용</w:t>
+      </w:r>
+    </w:p>
+    <w:p>
+      <w:pPr>
+        <w:rPr>
+          <w:sz w:val="30"/>
+          <w:szCs w:val="32"/>
+        </w:rPr>
+      </w:pPr>
+    </w:p>
+    <w:p>
+      <w:pPr>
+        <w:rPr>
+          <w:sz w:val="30"/>
+          <w:szCs w:val="32"/>
+        </w:rPr>
+      </w:pPr>
+      <w:r>
+        <w:rPr>
+          <w:sz w:val="30"/>
+          <w:szCs w:val="32"/>
+        </w:rPr>
+        <w:tab/>
+      </w:r>
+      <w:r>
+        <w:rPr>
+          <w:sz w:val="30"/>
+          <w:szCs w:val="32"/>
+        </w:rPr>
+        <w:tab/>
+      </w:r>
+      <w:r>
+        <w:rPr>
+          <w:rFonts w:hint="eastAsia"/>
+          <w:sz w:val="30"/>
+          <w:szCs w:val="32"/>
+        </w:rPr>
+        <w:t>J</w:t>
+      </w:r>
+      <w:r>
+        <w:rPr>
+          <w:sz w:val="30"/>
+          <w:szCs w:val="32"/>
+        </w:rPr>
+        <w:t>PA</w:t>
+      </w:r>
+      <w:r>
+        <w:rPr>
+          <w:rFonts w:hint="eastAsia"/>
+          <w:sz w:val="30"/>
+          <w:szCs w:val="32"/>
+        </w:rPr>
+        <w:t>에서는 테이블을 자동으로 생성해주는 기능 존재.</w:t>
+      </w:r>
+    </w:p>
+    <w:p>
+      <w:pPr>
+        <w:rPr>
+          <w:sz w:val="30"/>
+          <w:szCs w:val="32"/>
+        </w:rPr>
+      </w:pPr>
+      <w:r>
+        <w:rPr>
+          <w:sz w:val="30"/>
+          <w:szCs w:val="32"/>
+        </w:rPr>
+        <w:tab/>
+      </w:r>
+      <w:r>
+        <w:rPr>
+          <w:sz w:val="30"/>
+          <w:szCs w:val="32"/>
+        </w:rPr>
+        <w:tab/>
+        <w:t xml:space="preserve">@Entity   = </w:t>
+      </w:r>
+      <w:r>
+        <w:rPr>
+          <w:rFonts w:hint="eastAsia"/>
+          <w:sz w:val="30"/>
+          <w:szCs w:val="32"/>
+        </w:rPr>
+        <w:t xml:space="preserve">해당 </w:t>
+      </w:r>
+      <w:r>
+        <w:rPr>
+          <w:sz w:val="30"/>
+          <w:szCs w:val="32"/>
+        </w:rPr>
+        <w:t>Class</w:t>
+      </w:r>
+      <w:r>
+        <w:rPr>
+          <w:rFonts w:hint="eastAsia"/>
+          <w:sz w:val="30"/>
+          <w:szCs w:val="32"/>
+        </w:rPr>
+        <w:t xml:space="preserve">가 </w:t>
+      </w:r>
+      <w:r>
+        <w:rPr>
+          <w:sz w:val="30"/>
+          <w:szCs w:val="32"/>
+        </w:rPr>
+        <w:t>Entity</w:t>
+      </w:r>
+      <w:r>
+        <w:rPr>
+          <w:rFonts w:hint="eastAsia"/>
+          <w:sz w:val="30"/>
+          <w:szCs w:val="32"/>
+        </w:rPr>
+        <w:t>임을 명시</w:t>
+      </w:r>
+    </w:p>
+    <w:p>
+      <w:pPr>
+        <w:rPr>
+          <w:sz w:val="30"/>
+          <w:szCs w:val="32"/>
+        </w:rPr>
+      </w:pPr>
+      <w:r>
+        <w:rPr>
+          <w:sz w:val="30"/>
+          <w:szCs w:val="32"/>
+        </w:rPr>
+        <w:tab/>
+      </w:r>
+      <w:r>
+        <w:rPr>
+          <w:sz w:val="30"/>
+          <w:szCs w:val="32"/>
+        </w:rPr>
+        <w:tab/>
+        <w:t xml:space="preserve">@Table    = </w:t>
+      </w:r>
+      <w:r>
+        <w:rPr>
+          <w:rFonts w:hint="eastAsia"/>
+          <w:sz w:val="30"/>
+          <w:szCs w:val="32"/>
+        </w:rPr>
+        <w:t xml:space="preserve">실제 </w:t>
+      </w:r>
+      <w:r>
+        <w:rPr>
+          <w:sz w:val="30"/>
+          <w:szCs w:val="32"/>
+        </w:rPr>
+        <w:t xml:space="preserve">Db </w:t>
+      </w:r>
+      <w:r>
+        <w:rPr>
+          <w:rFonts w:hint="eastAsia"/>
+          <w:sz w:val="30"/>
+          <w:szCs w:val="32"/>
+        </w:rPr>
+        <w:t>테이블의 이름을 명시</w:t>
+      </w:r>
+    </w:p>
+    <w:p>
+      <w:pPr>
+        <w:rPr>
+          <w:sz w:val="30"/>
+          <w:szCs w:val="32"/>
+        </w:rPr>
+      </w:pPr>
+      <w:r>
+        <w:rPr>
+          <w:sz w:val="30"/>
+          <w:szCs w:val="32"/>
+        </w:rPr>
+        <w:tab/>
+      </w:r>
+      <w:r>
+        <w:rPr>
+          <w:sz w:val="30"/>
+          <w:szCs w:val="32"/>
+        </w:rPr>
+        <w:tab/>
+        <w:t xml:space="preserve">@ID       = </w:t>
+      </w:r>
+      <w:r>
+        <w:rPr>
+          <w:rFonts w:hint="eastAsia"/>
+          <w:sz w:val="30"/>
+          <w:szCs w:val="32"/>
+        </w:rPr>
+        <w:t>i</w:t>
+      </w:r>
+      <w:r>
+        <w:rPr>
+          <w:sz w:val="30"/>
+          <w:szCs w:val="32"/>
+        </w:rPr>
+        <w:t>ndex primary key</w:t>
+      </w:r>
+      <w:r>
+        <w:rPr>
+          <w:rFonts w:hint="eastAsia"/>
+          <w:sz w:val="30"/>
+          <w:szCs w:val="32"/>
+        </w:rPr>
+        <w:t>를 명시</w:t>
+      </w:r>
+    </w:p>
+    <w:p>
+      <w:pPr>
+        <w:rPr>
+          <w:sz w:val="30"/>
+          <w:szCs w:val="32"/>
+        </w:rPr>
+      </w:pPr>
+      <w:r>
+        <w:rPr>
+          <w:sz w:val="30"/>
+          <w:szCs w:val="32"/>
+        </w:rPr>
+        <w:tab/>
+      </w:r>
+      <w:r>
+        <w:rPr>
+          <w:sz w:val="30"/>
+          <w:szCs w:val="32"/>
+        </w:rPr>
+        <w:tab/>
+        <w:t>@</w:t>
+      </w:r>
+      <w:proofErr w:type="gramStart"/>
+      <w:r>
+        <w:rPr>
+          <w:sz w:val="30"/>
+          <w:szCs w:val="32"/>
+        </w:rPr>
+        <w:t>Column  =</w:t>
+      </w:r>
+      <w:proofErr w:type="gramEnd"/>
+      <w:r>
+        <w:rPr>
+          <w:sz w:val="30"/>
+          <w:szCs w:val="32"/>
+        </w:rPr>
+        <w:t xml:space="preserve"> </w:t>
+      </w:r>
+      <w:r>
+        <w:rPr>
+          <w:rFonts w:hint="eastAsia"/>
+          <w:sz w:val="30"/>
+          <w:szCs w:val="32"/>
+        </w:rPr>
+        <w:t xml:space="preserve">실제 </w:t>
+      </w:r>
+      <w:r>
+        <w:rPr>
+          <w:sz w:val="30"/>
+          <w:szCs w:val="32"/>
+        </w:rPr>
+        <w:t>DB Column</w:t>
+      </w:r>
+      <w:r>
+        <w:rPr>
+          <w:rFonts w:hint="eastAsia"/>
+          <w:sz w:val="30"/>
+          <w:szCs w:val="32"/>
+        </w:rPr>
+        <w:t>의 이름을 명시</w:t>
+      </w:r>
+    </w:p>
+    <w:p>
+      <w:pPr>
+        <w:rPr>
+          <w:sz w:val="30"/>
+          <w:szCs w:val="32"/>
+        </w:rPr>
+      </w:pPr>
+      <w:r>
+        <w:rPr>
+          <w:rFonts w:hint="eastAsia"/>
+          <w:sz w:val="30"/>
+          <w:szCs w:val="32"/>
+        </w:rPr>
+        <w:t xml:space="preserve"> </w:t>
+      </w:r>
+      <w:r>
+        <w:rPr>
+          <w:sz w:val="30"/>
+          <w:szCs w:val="32"/>
+        </w:rPr>
+        <w:t xml:space="preserve">  </w:t>
+      </w:r>
+      <w:r>
+        <w:rPr>
+          <w:sz w:val="30"/>
+          <w:szCs w:val="32"/>
+        </w:rPr>
+        <w:tab/>
+      </w:r>
+      <w:r>
+        <w:rPr>
+          <w:sz w:val="30"/>
+          <w:szCs w:val="32"/>
+        </w:rPr>
+        <w:tab/>
+        <w:t>@</w:t>
+      </w:r>
+      <w:proofErr w:type="spellStart"/>
+      <w:r>
+        <w:rPr>
+          <w:sz w:val="30"/>
+          <w:szCs w:val="32"/>
+        </w:rPr>
+        <w:t>GeneratedValue</w:t>
+      </w:r>
+      <w:proofErr w:type="spellEnd"/>
+      <w:r>
+        <w:rPr>
+          <w:sz w:val="30"/>
+          <w:szCs w:val="32"/>
+        </w:rPr>
+        <w:t xml:space="preserve"> = Primary key </w:t>
+      </w:r>
+      <w:r>
+        <w:rPr>
+          <w:rFonts w:hint="eastAsia"/>
+          <w:sz w:val="30"/>
+          <w:szCs w:val="32"/>
+        </w:rPr>
+        <w:t xml:space="preserve">식별키의 전략 설정 </w:t>
+      </w:r>
+    </w:p>
+    <w:p>
+      <w:pPr>
+        <w:rPr>
+          <w:sz w:val="30"/>
+          <w:szCs w:val="32"/>
+        </w:rPr>
+      </w:pPr>
+      <w:r>
+        <w:rPr>
+          <w:sz w:val="30"/>
+          <w:szCs w:val="32"/>
+        </w:rPr>
+        <w:tab/>
+        <w:t>Repository</w:t>
+      </w:r>
+    </w:p>
+    <w:p>
+      <w:pPr>
+        <w:rPr>
+          <w:rFonts w:hint="eastAsia"/>
+          <w:sz w:val="30"/>
+          <w:szCs w:val="32"/>
+        </w:rPr>
+      </w:pPr>
+      <w:r>
+        <w:rPr>
+          <w:sz w:val="30"/>
+          <w:szCs w:val="32"/>
+        </w:rPr>
+        <w:tab/>
+      </w:r>
+      <w:r>
+        <w:rPr>
+          <w:sz w:val="30"/>
+          <w:szCs w:val="32"/>
+        </w:rPr>
+        <w:tab/>
+      </w:r>
+      <w:r>
+        <w:rPr>
+          <w:rFonts w:hint="eastAsia"/>
+          <w:sz w:val="30"/>
+          <w:szCs w:val="32"/>
+        </w:rPr>
+        <w:t xml:space="preserve">따로 </w:t>
       </w:r>
       <w:proofErr w:type="spellStart"/>
       <w:proofErr w:type="gramStart"/>
       <w:r>
-        <w:t>싱글톤</w:t>
+        <w:rPr>
+          <w:rFonts w:hint="eastAsia"/>
+          <w:sz w:val="30"/>
+          <w:szCs w:val="32"/>
+        </w:rPr>
+        <w:t>쿼리문</w:t>
       </w:r>
       <w:proofErr w:type="spellEnd"/>
       <w:r>
-        <w:t xml:space="preserve"> </w:t>
+        <w:rPr>
+          <w:rFonts w:hint="eastAsia"/>
+          <w:sz w:val="30"/>
+          <w:szCs w:val="32"/>
+        </w:rPr>
+        <w:t xml:space="preserve"> 을</w:t>
+      </w:r>
+      <w:proofErr w:type="gramEnd"/>
+      <w:r>
+        <w:rPr>
+          <w:rFonts w:hint="eastAsia"/>
+          <w:sz w:val="30"/>
+          <w:szCs w:val="32"/>
+        </w:rPr>
+        <w:t xml:space="preserve"> 작성하지 않아도 기본적인 </w:t>
+      </w:r>
+      <w:r>
+        <w:rPr>
+          <w:sz w:val="30"/>
+          <w:szCs w:val="32"/>
+        </w:rPr>
+        <w:t xml:space="preserve">CRUD </w:t>
       </w:r>
       <w:proofErr w:type="spellStart"/>
       <w:r>
-        <w:t>처럼</w:t>
+        <w:rPr>
+          <w:rFonts w:hint="eastAsia"/>
+          <w:sz w:val="30"/>
+          <w:szCs w:val="32"/>
+        </w:rPr>
+        <w:t>를</w:t>
       </w:r>
       <w:proofErr w:type="spellEnd"/>
-      <w:proofErr w:type="gramEnd"/>
-      <w:r>
-        <w:t xml:space="preserve"> 동작한다.</w:t>
-      </w:r>
-    </w:p>
-    <w:p>
-      <w:r>
-        <w:tab/>
-      </w:r>
-      <w:r>
-        <w:rPr>
-          <w:rFonts w:hint="eastAsia"/>
-        </w:rPr>
-        <w:t>특징</w:t>
-      </w:r>
-    </w:p>
-    <w:p>
-      <w:pPr>
-        <w:ind w:firstLine="800"/>
-      </w:pPr>
-      <w:r>
-        <w:rPr>
-          <w:rFonts w:hint="eastAsia"/>
-        </w:rPr>
-        <w:t>진짜 객체 조회를 꼭 필요한 시점까지 지연처리 한다는 점이다.</w:t>
-      </w:r>
-    </w:p>
-    <w:p>
-      <w:r>
-        <w:rPr>
-          <w:rFonts w:hint="eastAsia"/>
-        </w:rPr>
-        <w:t>2</w:t>
-      </w:r>
-      <w:r>
-        <w:t>020-11-25</w:t>
-      </w:r>
-    </w:p>
-    <w:p>
-      <w:pPr>
-        <w:rPr>
-          <w:rFonts w:hint="eastAsia"/>
-          <w:sz w:val="30"/>
-          <w:szCs w:val="32"/>
-        </w:rPr>
-      </w:pPr>
-      <w:r>
-        <w:rPr>
-          <w:rFonts w:hint="eastAsia"/>
-          <w:sz w:val="30"/>
-          <w:szCs w:val="32"/>
-        </w:rPr>
-        <w:t xml:space="preserve">실습 </w:t>
-      </w:r>
-      <w:proofErr w:type="gramStart"/>
-      <w:r>
-        <w:rPr>
-          <w:rFonts w:hint="eastAsia"/>
-          <w:sz w:val="30"/>
-          <w:szCs w:val="32"/>
-        </w:rPr>
-        <w:t>중  메모</w:t>
-      </w:r>
-      <w:proofErr w:type="gramEnd"/>
-    </w:p>
-    <w:p>
-      <w:pPr>
-        <w:ind w:firstLine="800"/>
-        <w:rPr>
-          <w:sz w:val="30"/>
-          <w:szCs w:val="32"/>
-        </w:rPr>
-      </w:pPr>
-      <w:r>
-        <w:rPr>
-          <w:sz w:val="30"/>
-          <w:szCs w:val="32"/>
-        </w:rPr>
-        <w:t xml:space="preserve">Spring </w:t>
-      </w:r>
-      <w:r>
-        <w:rPr>
-          <w:rFonts w:hint="eastAsia"/>
-          <w:sz w:val="30"/>
-          <w:szCs w:val="32"/>
-        </w:rPr>
-        <w:t xml:space="preserve">객체 </w:t>
-      </w:r>
-      <w:r>
-        <w:rPr>
-          <w:sz w:val="30"/>
-          <w:szCs w:val="32"/>
-        </w:rPr>
-        <w:t>retur</w:t>
-      </w:r>
-      <w:r>
-        <w:rPr>
-          <w:rFonts w:hint="eastAsia"/>
-          <w:sz w:val="30"/>
-          <w:szCs w:val="32"/>
-        </w:rPr>
-        <w:t>n</w:t>
-      </w:r>
-    </w:p>
-    <w:p>
-      <w:pPr>
-        <w:rPr>
-          <w:sz w:val="10"/>
-          <w:szCs w:val="12"/>
-        </w:rPr>
-      </w:pPr>
-      <w:r>
-        <w:rPr>
-          <w:sz w:val="30"/>
-          <w:szCs w:val="32"/>
-        </w:rPr>
-        <w:tab/>
-      </w:r>
-      <w:r>
-        <w:rPr>
-          <w:sz w:val="30"/>
-          <w:szCs w:val="32"/>
-        </w:rPr>
-        <w:tab/>
-      </w:r>
-      <w:r>
-        <w:rPr>
-          <w:rFonts w:hint="eastAsia"/>
-        </w:rPr>
-        <w:t xml:space="preserve">스프링 부트에서 </w:t>
-      </w:r>
-      <w:r>
-        <w:t xml:space="preserve">Jackson </w:t>
-      </w:r>
-      <w:r>
-        <w:rPr>
-          <w:rFonts w:hint="eastAsia"/>
-        </w:rPr>
-        <w:t xml:space="preserve">라이브러리를 통해서 객체를 </w:t>
-      </w:r>
-      <w:r>
-        <w:t xml:space="preserve">return </w:t>
+      <w:r>
+        <w:rPr>
+          <w:rFonts w:hint="eastAsia"/>
+          <w:sz w:val="30"/>
+          <w:szCs w:val="32"/>
+        </w:rPr>
+        <w:t xml:space="preserve"> 사용할 </w:t>
       </w:r>
       <w:proofErr w:type="spellStart"/>
       <w:r>
         <w:rPr>
           <w:rFonts w:hint="eastAsia"/>
-        </w:rPr>
-        <w:t>할때</w:t>
+          <w:sz w:val="30"/>
+          <w:szCs w:val="32"/>
+        </w:rPr>
+        <w:t>수있다</w:t>
       </w:r>
       <w:proofErr w:type="spellEnd"/>
       <w:r>
         <w:rPr>
           <w:rFonts w:hint="eastAsia"/>
-        </w:rPr>
-        <w:t xml:space="preserve"> </w:t>
-      </w:r>
-      <w:r>
-        <w:t>Json</w:t>
-      </w:r>
-      <w:r>
-        <w:rPr>
-          <w:rFonts w:hint="eastAsia"/>
-        </w:rPr>
-        <w:t>형태로 반환한다.</w:t>
-      </w:r>
-      <w:r>
-        <w:t xml:space="preserve"> </w:t>
-      </w:r>
-      <w:r>
-        <w:rPr>
-          <w:sz w:val="10"/>
-          <w:szCs w:val="12"/>
-        </w:rPr>
-        <w:t xml:space="preserve"> </w:t>
-      </w:r>
-    </w:p>
-    <w:p>
-      <w:pPr>
-        <w:rPr>
-          <w:sz w:val="30"/>
-          <w:szCs w:val="32"/>
-        </w:rPr>
-      </w:pPr>
-      <w:r>
-        <w:rPr>
-          <w:sz w:val="10"/>
-          <w:szCs w:val="12"/>
-        </w:rPr>
-        <w:tab/>
-      </w:r>
-      <w:r>
-        <w:rPr>
-          <w:rFonts w:hint="eastAsia"/>
-          <w:sz w:val="30"/>
-          <w:szCs w:val="32"/>
-        </w:rPr>
-        <w:t>주소가 겹치게 되면 오류가 난다.</w:t>
-      </w:r>
-    </w:p>
-    <w:p>
-      <w:pPr>
-        <w:rPr>
-          <w:rFonts w:hint="eastAsia"/>
+          <w:sz w:val="30"/>
+          <w:szCs w:val="32"/>
+        </w:rPr>
+        <w:t>.</w:t>
+      </w:r>
+    </w:p>
+    <w:p>
+      <w:pPr>
+        <w:rPr>
           <w:sz w:val="30"/>
           <w:szCs w:val="32"/>
         </w:rPr>

</xml_diff>